<commit_message>
added due dates for assignment 1
</commit_message>
<xml_diff>
--- a/Assignments/Assignment 1/Instructions.docx
+++ b/Assignments/Assignment 1/Instructions.docx
@@ -2658,8 +2658,79 @@
         </w:rPr>
         <w:t>Create a new pull request</w:t>
       </w:r>
+    </w:p>
+    <w:p>
+      <w:pPr>
+        <w:spacing w:line="360" w:lineRule="auto"/>
+        <w:rPr>
+          <w:rFonts w:ascii="Times New Roman" w:hAnsi="Times New Roman" w:cs="Times New Roman"/>
+          <w:sz w:val="24"/>
+          <w:szCs w:val="24"/>
+        </w:rPr>
+      </w:pPr>
+    </w:p>
+    <w:p>
+      <w:pPr>
+        <w:spacing w:line="360" w:lineRule="auto"/>
+        <w:rPr>
+          <w:rFonts w:ascii="Times New Roman" w:hAnsi="Times New Roman" w:cs="Times New Roman"/>
+          <w:sz w:val="24"/>
+          <w:szCs w:val="24"/>
+        </w:rPr>
+      </w:pPr>
+      <w:r>
+        <w:rPr>
+          <w:rFonts w:ascii="Times New Roman" w:hAnsi="Times New Roman" w:cs="Times New Roman"/>
+          <w:sz w:val="24"/>
+          <w:szCs w:val="24"/>
+        </w:rPr>
+        <w:t>Due date</w:t>
+      </w:r>
+      <w:r>
+        <w:rPr>
+          <w:rFonts w:ascii="Times New Roman" w:hAnsi="Times New Roman" w:cs="Times New Roman"/>
+          <w:sz w:val="24"/>
+          <w:szCs w:val="24"/>
+        </w:rPr>
+        <w:t>(s)</w:t>
+      </w:r>
       <w:bookmarkStart w:id="0" w:name="_GoBack"/>
       <w:bookmarkEnd w:id="0"/>
+      <w:r>
+        <w:rPr>
+          <w:rFonts w:ascii="Times New Roman" w:hAnsi="Times New Roman" w:cs="Times New Roman"/>
+          <w:sz w:val="24"/>
+          <w:szCs w:val="24"/>
+        </w:rPr>
+        <w:t xml:space="preserve">: </w:t>
+      </w:r>
+    </w:p>
+    <w:p>
+      <w:pPr>
+        <w:spacing w:line="360" w:lineRule="auto"/>
+        <w:rPr>
+          <w:rFonts w:ascii="Times New Roman" w:hAnsi="Times New Roman" w:cs="Times New Roman"/>
+          <w:sz w:val="24"/>
+          <w:szCs w:val="24"/>
+        </w:rPr>
+      </w:pPr>
+      <w:r>
+        <w:rPr>
+          <w:rFonts w:ascii="Times New Roman" w:hAnsi="Times New Roman" w:cs="Times New Roman"/>
+          <w:sz w:val="24"/>
+          <w:szCs w:val="24"/>
+        </w:rPr>
+        <w:t>30411 – 09.03.2015</w:t>
+      </w:r>
+      <w:r>
+        <w:rPr>
+          <w:rFonts w:ascii="Times New Roman" w:hAnsi="Times New Roman" w:cs="Times New Roman"/>
+          <w:sz w:val="24"/>
+          <w:szCs w:val="24"/>
+        </w:rPr>
+        <w:br/>
+        <w:t>30414 – 10.03.2015</w:t>
+      </w:r>
     </w:p>
     <w:sectPr>
       <w:pgSz w:w="12240" w:h="15840"/>

</xml_diff>